<commit_message>
Fix inconsistencies and clarify instructions
</commit_message>
<xml_diff>
--- a/lab1_assignment_template.docx
+++ b/lab1_assignment_template.docx
@@ -27,61 +27,85 @@
     <w:p/>
     <w:p>
       <w:r>
-        <w:t>[figure 1 – plant height histogram]  [figure 2 – plant height bar chart]</w:t>
+        <w:t>[</w:t>
+      </w:r>
+      <w:r>
+        <w:t>replace with</w:t>
+      </w:r>
+      <w:r>
+        <w:t xml:space="preserve"> </w:t>
+      </w:r>
+      <w:r>
+        <w:t>figure 1 – plant height histogram]  [</w:t>
+      </w:r>
+      <w:r>
+        <w:t xml:space="preserve">replace with </w:t>
+      </w:r>
+      <w:r>
+        <w:t>figure 2 – plant height bar chart]</w:t>
       </w:r>
     </w:p>
     <w:p/>
     <w:p>
       <w:r>
-        <w:t xml:space="preserve">[figure 3 – </w:t>
-      </w:r>
-      <w:r>
-        <w:t>rame length histogram</w:t>
-      </w:r>
-      <w:r>
-        <w:t>]  [figure 4</w:t>
-      </w:r>
-      <w:r>
-        <w:t xml:space="preserve"> – </w:t>
-      </w:r>
-      <w:r>
-        <w:t>rame length</w:t>
-      </w:r>
-      <w:r>
-        <w:t xml:space="preserve"> bar chart</w:t>
-      </w:r>
-      <w:r>
-        <w:t>]</w:t>
+        <w:t>[</w:t>
+      </w:r>
+      <w:r>
+        <w:t xml:space="preserve">replace with </w:t>
+      </w:r>
+      <w:r>
+        <w:t>figure 3 – rame length histogram]  [</w:t>
+      </w:r>
+      <w:r>
+        <w:t xml:space="preserve">replace with </w:t>
+      </w:r>
+      <w:r>
+        <w:t>figure 4 – rame length bar chart]</w:t>
       </w:r>
     </w:p>
     <w:p/>
     <w:p>
       <w:r>
-        <w:t>Figure 1. [insert figure legend]</w:t>
-      </w:r>
-    </w:p>
-    <w:p>
-      <w:r>
-        <w:t>Figure 2</w:t>
-      </w:r>
-      <w:r>
-        <w:t>. [insert figure legend]</w:t>
-      </w:r>
-    </w:p>
-    <w:p>
-      <w:r>
-        <w:t>Figure 3</w:t>
-      </w:r>
-      <w:r>
-        <w:t>. [insert figure legend]</w:t>
-      </w:r>
-    </w:p>
-    <w:p>
-      <w:r>
-        <w:t>Figure 4</w:t>
-      </w:r>
-      <w:r>
-        <w:t>. [insert figure legend]</w:t>
+        <w:t>Figure 1. [</w:t>
+      </w:r>
+      <w:r>
+        <w:t xml:space="preserve">replace with </w:t>
+      </w:r>
+      <w:r>
+        <w:t>figure legend]</w:t>
+      </w:r>
+    </w:p>
+    <w:p>
+      <w:r>
+        <w:t>Figure 2. [</w:t>
+      </w:r>
+      <w:r>
+        <w:t xml:space="preserve">replace with </w:t>
+      </w:r>
+      <w:r>
+        <w:t>figure legend]</w:t>
+      </w:r>
+    </w:p>
+    <w:p>
+      <w:r>
+        <w:t>Figure 3. [</w:t>
+      </w:r>
+      <w:r>
+        <w:t xml:space="preserve">replace with </w:t>
+      </w:r>
+      <w:r>
+        <w:t>figure legend]</w:t>
+      </w:r>
+    </w:p>
+    <w:p>
+      <w:r>
+        <w:t>Figure 4. [</w:t>
+      </w:r>
+      <w:r>
+        <w:t xml:space="preserve">replace with </w:t>
+      </w:r>
+      <w:r>
+        <w:t>figure legend]</w:t>
       </w:r>
     </w:p>
     <w:p/>
@@ -95,20 +119,32 @@
         <w:t>[</w:t>
       </w:r>
       <w:r>
-        <w:t>insert paragraph about plant heights]</w:t>
-      </w:r>
-    </w:p>
-    <w:p>
-      <w:pPr>
-        <w:rPr>
-          <w:rFonts w:cstheme="minorHAnsi"/>
-        </w:rPr>
-      </w:pPr>
-      <w:r>
-        <w:rPr>
-          <w:rFonts w:cstheme="minorHAnsi"/>
-        </w:rPr>
-        <w:t>[insert pargraph about rame lengths]</w:t>
+        <w:t xml:space="preserve">replace with </w:t>
+      </w:r>
+      <w:r>
+        <w:t>paragraph about plant heights]</w:t>
+      </w:r>
+    </w:p>
+    <w:p>
+      <w:pPr>
+        <w:rPr>
+          <w:rFonts w:cstheme="minorHAnsi"/>
+        </w:rPr>
+      </w:pPr>
+      <w:r>
+        <w:rPr>
+          <w:rFonts w:cstheme="minorHAnsi"/>
+        </w:rPr>
+        <w:t>[</w:t>
+      </w:r>
+      <w:r>
+        <w:t xml:space="preserve">replace with </w:t>
+      </w:r>
+      <w:r>
+        <w:rPr>
+          <w:rFonts w:cstheme="minorHAnsi"/>
+        </w:rPr>
+        <w:t>pargraph about rame lengths]</w:t>
       </w:r>
     </w:p>
     <w:p>
@@ -205,35 +241,48 @@
           <w:rFonts w:cstheme="minorHAnsi"/>
           <w:highlight w:val="yellow"/>
         </w:rPr>
-        <w:t xml:space="preserve"> EXAMPLE BEFORE YOU TURN IN YOUR ASSIGNMENT]</w:t>
-      </w:r>
-      <w:bookmarkStart w:id="0" w:name="_GoBack"/>
-      <w:bookmarkEnd w:id="0"/>
-    </w:p>
-    <w:p>
-      <w:pPr>
-        <w:autoSpaceDE w:val="0"/>
-        <w:autoSpaceDN w:val="0"/>
-        <w:adjustRightInd w:val="0"/>
-        <w:spacing w:after="0" w:line="240" w:lineRule="auto"/>
-        <w:rPr>
-          <w:rFonts w:cstheme="minorHAnsi"/>
-        </w:rPr>
-      </w:pPr>
-    </w:p>
-    <w:p>
-      <w:pPr>
-        <w:autoSpaceDE w:val="0"/>
-        <w:autoSpaceDN w:val="0"/>
-        <w:adjustRightInd w:val="0"/>
-        <w:spacing w:after="0" w:line="240" w:lineRule="auto"/>
-        <w:rPr>
-          <w:rFonts w:cstheme="minorHAnsi"/>
-        </w:rPr>
-      </w:pPr>
-      <w:r>
-        <w:rPr>
-          <w:rFonts w:cstheme="minorHAnsi"/>
+        <w:t xml:space="preserve"> EXAMPLE </w:t>
+      </w:r>
+      <w:r>
+        <w:rPr>
+          <w:rFonts w:cstheme="minorHAnsi"/>
+          <w:highlight w:val="yellow"/>
+        </w:rPr>
+        <w:t xml:space="preserve">BELOW </w:t>
+      </w:r>
+      <w:r>
+        <w:rPr>
+          <w:rFonts w:cstheme="minorHAnsi"/>
+          <w:highlight w:val="yellow"/>
+        </w:rPr>
+        <w:t>BEFORE YOU TURN IN YOUR ASSIGNMENT]</w:t>
+      </w:r>
+    </w:p>
+    <w:p>
+      <w:pPr>
+        <w:autoSpaceDE w:val="0"/>
+        <w:autoSpaceDN w:val="0"/>
+        <w:adjustRightInd w:val="0"/>
+        <w:spacing w:after="0" w:line="240" w:lineRule="auto"/>
+        <w:rPr>
+          <w:rFonts w:cstheme="minorHAnsi"/>
+        </w:rPr>
+      </w:pPr>
+    </w:p>
+    <w:p>
+      <w:pPr>
+        <w:autoSpaceDE w:val="0"/>
+        <w:autoSpaceDN w:val="0"/>
+        <w:adjustRightInd w:val="0"/>
+        <w:spacing w:after="0" w:line="240" w:lineRule="auto"/>
+        <w:rPr>
+          <w:rFonts w:cstheme="minorHAnsi"/>
+        </w:rPr>
+      </w:pPr>
+      <w:r>
+        <w:rPr>
+          <w:rFonts w:cstheme="minorHAnsi"/>
+          <w:noProof/>
           <w:highlight w:val="yellow"/>
         </w:rPr>
         <w:lastRenderedPageBreak/>
@@ -257,7 +306,7 @@
             <v:path o:extrusionok="f" gradientshapeok="t" o:connecttype="rect"/>
             <o:lock v:ext="edit" aspectratio="t"/>
           </v:shapetype>
-          <v:shape id="_x0000_i1025" type="#_x0000_t75" style="width:252pt;height:252pt">
+          <v:shape id="_x0000_i1027" type="#_x0000_t75" style="width:252pt;height:252pt">
             <v:imagedata r:id="rId4" o:title="Beak Length Histogram"/>
           </v:shape>
         </w:pict>
@@ -266,57 +315,23 @@
         <w:rPr>
           <w:rFonts w:cstheme="minorHAnsi"/>
           <w:noProof/>
+        </w:rPr>
+        <w:t xml:space="preserve"> </w:t>
+      </w:r>
+      <w:r>
+        <w:rPr>
+          <w:rFonts w:cstheme="minorHAnsi"/>
+          <w:noProof/>
           <w:highlight w:val="yellow"/>
         </w:rPr>
-        <w:drawing>
-          <wp:inline distT="0" distB="0" distL="0" distR="0">
-            <wp:extent cx="2286000" cy="3200400"/>
-            <wp:effectExtent l="0" t="0" r="0" b="0"/>
-            <wp:docPr id="1" name="Picture 1" descr="C:\Users\su7849xi\AppData\Local\Microsoft\Windows\INetCache\Content.Word\Beak Length Bar Chart.png"/>
-            <wp:cNvGraphicFramePr>
-              <a:graphicFrameLocks xmlns:a="http://schemas.openxmlformats.org/drawingml/2006/main" noChangeAspect="1"/>
-            </wp:cNvGraphicFramePr>
-            <a:graphic xmlns:a="http://schemas.openxmlformats.org/drawingml/2006/main">
-              <a:graphicData uri="http://schemas.openxmlformats.org/drawingml/2006/picture">
-                <pic:pic xmlns:pic="http://schemas.openxmlformats.org/drawingml/2006/picture">
-                  <pic:nvPicPr>
-                    <pic:cNvPr id="0" name="Picture 6" descr="C:\Users\su7849xi\AppData\Local\Microsoft\Windows\INetCache\Content.Word\Beak Length Bar Chart.png"/>
-                    <pic:cNvPicPr>
-                      <a:picLocks noChangeAspect="1" noChangeArrowheads="1"/>
-                    </pic:cNvPicPr>
-                  </pic:nvPicPr>
-                  <pic:blipFill>
-                    <a:blip r:embed="rId5" cstate="print">
-                      <a:extLst>
-                        <a:ext uri="{28A0092B-C50C-407E-A947-70E740481C1C}">
-                          <a14:useLocalDpi xmlns:a14="http://schemas.microsoft.com/office/drawing/2010/main" val="0"/>
-                        </a:ext>
-                      </a:extLst>
-                    </a:blip>
-                    <a:srcRect/>
-                    <a:stretch>
-                      <a:fillRect/>
-                    </a:stretch>
-                  </pic:blipFill>
-                  <pic:spPr bwMode="auto">
-                    <a:xfrm>
-                      <a:off x="0" y="0"/>
-                      <a:ext cx="2286000" cy="3200400"/>
-                    </a:xfrm>
-                    <a:prstGeom prst="rect">
-                      <a:avLst/>
-                    </a:prstGeom>
-                    <a:noFill/>
-                    <a:ln>
-                      <a:noFill/>
-                    </a:ln>
-                  </pic:spPr>
-                </pic:pic>
-              </a:graphicData>
-            </a:graphic>
-          </wp:inline>
-        </w:drawing>
-      </w:r>
+        <w:pict>
+          <v:shape id="_x0000_i1028" type="#_x0000_t75" style="width:180pt;height:252pt">
+            <v:imagedata r:id="rId5" o:title="Beak Length Bar Chart"/>
+          </v:shape>
+        </w:pict>
+      </w:r>
+      <w:bookmarkStart w:id="0" w:name="_GoBack"/>
+      <w:bookmarkEnd w:id="0"/>
     </w:p>
     <w:p>
       <w:pPr>
@@ -440,7 +455,10 @@
         <w:rPr>
           <w:rFonts w:cstheme="minorHAnsi"/>
         </w:rPr>
-        <w:t>. Each sample consists of 50 individuals. Birds were banded and measured during 1975-1977 and resighted in 1978. Error bars are ± 1 standard error of the mean.</w:t>
+        <w:t xml:space="preserve">. Each sample consists of 50 individuals. Birds were banded and measured during 1975-1977 and resighted in 1978. </w:t>
+      </w:r>
+      <w:r>
+        <w:t>Error bars represent 95% confidence intervals.</w:t>
       </w:r>
     </w:p>
     <w:p>
@@ -959,6 +977,7 @@
   <w:style w:type="character" w:default="1" w:styleId="DefaultParagraphFont">
     <w:name w:val="Default Paragraph Font"/>
     <w:uiPriority w:val="1"/>
+    <w:semiHidden/>
     <w:unhideWhenUsed/>
   </w:style>
   <w:style w:type="table" w:default="1" w:styleId="TableNormal">

</xml_diff>

<commit_message>
Update data lab 1 assignment template for 2020
</commit_message>
<xml_diff>
--- a/lab1_assignment_template.docx
+++ b/lab1_assignment_template.docx
@@ -3,6 +3,142 @@
 <w:document xmlns:wpc="http://schemas.microsoft.com/office/word/2010/wordprocessingCanvas" xmlns:cx="http://schemas.microsoft.com/office/drawing/2014/chartex" xmlns:cx1="http://schemas.microsoft.com/office/drawing/2015/9/8/chartex" xmlns:mc="http://schemas.openxmlformats.org/markup-compatibility/2006" xmlns:o="urn:schemas-microsoft-com:office:office" xmlns:r="http://schemas.openxmlformats.org/officeDocument/2006/relationships" xmlns:m="http://schemas.openxmlformats.org/officeDocument/2006/math" xmlns:v="urn:schemas-microsoft-com:vml" xmlns:wp14="http://schemas.microsoft.com/office/word/2010/wordprocessingDrawing" xmlns:wp="http://schemas.openxmlformats.org/drawingml/2006/wordprocessingDrawing" xmlns:w10="urn:schemas-microsoft-com:office:word" xmlns:w="http://schemas.openxmlformats.org/wordprocessingml/2006/main" xmlns:w14="http://schemas.microsoft.com/office/word/2010/wordml" xmlns:w15="http://schemas.microsoft.com/office/word/2012/wordml" xmlns:w16se="http://schemas.microsoft.com/office/word/2015/wordml/symex" xmlns:wpg="http://schemas.microsoft.com/office/word/2010/wordprocessingGroup" xmlns:wpi="http://schemas.microsoft.com/office/word/2010/wordprocessingInk" xmlns:wne="http://schemas.microsoft.com/office/word/2006/wordml" xmlns:wps="http://schemas.microsoft.com/office/word/2010/wordprocessingShape" mc:Ignorable="w14 w15 w16se wp14">
   <w:body>
     <w:p>
+      <w:pPr>
+        <w:rPr>
+          <w:rFonts w:cstheme="minorHAnsi"/>
+          <w:b/>
+          <w:highlight w:val="yellow"/>
+        </w:rPr>
+      </w:pPr>
+      <w:r>
+        <w:rPr>
+          <w:rFonts w:cstheme="minorHAnsi"/>
+          <w:highlight w:val="yellow"/>
+        </w:rPr>
+        <w:t>IN</w:t>
+      </w:r>
+      <w:r>
+        <w:rPr>
+          <w:rFonts w:cstheme="minorHAnsi"/>
+          <w:highlight w:val="yellow"/>
+        </w:rPr>
+        <w:t>S</w:t>
+      </w:r>
+      <w:r>
+        <w:rPr>
+          <w:rFonts w:cstheme="minorHAnsi"/>
+          <w:highlight w:val="yellow"/>
+        </w:rPr>
+        <w:t xml:space="preserve">TRUCTIONS – REPLACE EVERYTHING IN SQUARE BRACKETS </w:t>
+      </w:r>
+      <w:r>
+        <w:rPr>
+          <w:rFonts w:cstheme="minorHAnsi"/>
+          <w:highlight w:val="yellow"/>
+        </w:rPr>
+        <w:t>BELOW</w:t>
+      </w:r>
+      <w:r>
+        <w:rPr>
+          <w:rFonts w:cstheme="minorHAnsi"/>
+          <w:highlight w:val="yellow"/>
+        </w:rPr>
+        <w:t xml:space="preserve"> </w:t>
+      </w:r>
+      <w:r>
+        <w:rPr>
+          <w:rFonts w:cstheme="minorHAnsi"/>
+          <w:highlight w:val="yellow"/>
+        </w:rPr>
+        <w:t xml:space="preserve">WITH YOUR </w:t>
+      </w:r>
+      <w:r>
+        <w:rPr>
+          <w:rFonts w:cstheme="minorHAnsi"/>
+          <w:highlight w:val="yellow"/>
+        </w:rPr>
+        <w:t>OWN</w:t>
+      </w:r>
+      <w:r>
+        <w:rPr>
+          <w:rFonts w:cstheme="minorHAnsi"/>
+          <w:b/>
+          <w:highlight w:val="yellow"/>
+        </w:rPr>
+        <w:t xml:space="preserve"> BLU</w:t>
+      </w:r>
+      <w:r>
+        <w:rPr>
+          <w:rFonts w:cstheme="minorHAnsi"/>
+          <w:b/>
+          <w:highlight w:val="yellow"/>
+        </w:rPr>
+        <w:t>E</w:t>
+      </w:r>
+      <w:r>
+        <w:rPr>
+          <w:rFonts w:cstheme="minorHAnsi"/>
+          <w:b/>
+          <w:highlight w:val="yellow"/>
+        </w:rPr>
+        <w:t xml:space="preserve">STEM </w:t>
+      </w:r>
+      <w:r>
+        <w:rPr>
+          <w:rFonts w:cstheme="minorHAnsi"/>
+          <w:b/>
+          <w:highlight w:val="yellow"/>
+        </w:rPr>
+        <w:t>FIGURES AND TEXT</w:t>
+      </w:r>
+      <w:r>
+        <w:rPr>
+          <w:rFonts w:cstheme="minorHAnsi"/>
+          <w:highlight w:val="yellow"/>
+        </w:rPr>
+        <w:t xml:space="preserve"> and </w:t>
+      </w:r>
+      <w:r>
+        <w:rPr>
+          <w:rFonts w:cstheme="minorHAnsi"/>
+          <w:highlight w:val="yellow"/>
+        </w:rPr>
+        <w:t>delete</w:t>
+      </w:r>
+      <w:r>
+        <w:rPr>
+          <w:rFonts w:cstheme="minorHAnsi"/>
+          <w:highlight w:val="yellow"/>
+        </w:rPr>
+        <w:t xml:space="preserve"> all highlighted instructions</w:t>
+      </w:r>
+      <w:r>
+        <w:rPr>
+          <w:rFonts w:cstheme="minorHAnsi"/>
+          <w:highlight w:val="yellow"/>
+        </w:rPr>
+        <w:t>.</w:t>
+      </w:r>
+    </w:p>
+    <w:p>
+      <w:pPr>
+        <w:rPr>
+          <w:rFonts w:cstheme="minorHAnsi"/>
+          <w:b/>
+          <w:highlight w:val="yellow"/>
+        </w:rPr>
+      </w:pPr>
+      <w:r>
+        <w:rPr>
+          <w:rFonts w:cstheme="minorHAnsi"/>
+          <w:b/>
+          <w:highlight w:val="yellow"/>
+        </w:rPr>
+        <w:t xml:space="preserve">Then submit to the assignment box on D2L. </w:t>
+      </w:r>
+    </w:p>
+    <w:p/>
+    <w:p>
       <w:r>
         <w:t>Organismal Bio</w:t>
       </w:r>
@@ -24,16 +160,204 @@
         <w:t>]</w:t>
       </w:r>
     </w:p>
+    <w:p>
+      <w:r>
+        <w:t>[Name of partner(s) you worked on this with]</w:t>
+      </w:r>
+    </w:p>
+    <w:p>
+      <w:r>
+        <w:t>[Lab Section – W12, W3, Th9, Th12]</w:t>
+      </w:r>
+    </w:p>
     <w:p/>
     <w:p>
       <w:r>
+        <w:rPr>
+          <w:rFonts w:cstheme="minorHAnsi"/>
+          <w:highlight w:val="yellow"/>
+        </w:rPr>
+        <w:t>INSTRUCTIONS</w:t>
+      </w:r>
+      <w:r>
+        <w:rPr>
+          <w:rFonts w:cstheme="minorHAnsi"/>
+          <w:highlight w:val="yellow"/>
+        </w:rPr>
+        <w:t xml:space="preserve"> – </w:t>
+      </w:r>
+      <w:r>
+        <w:rPr>
+          <w:rFonts w:cstheme="minorHAnsi"/>
+          <w:highlight w:val="yellow"/>
+        </w:rPr>
+        <w:t xml:space="preserve">Start with the </w:t>
+      </w:r>
+      <w:r>
+        <w:rPr>
+          <w:rFonts w:cstheme="minorHAnsi"/>
+          <w:highlight w:val="yellow"/>
+        </w:rPr>
+        <w:t>heading “RESULTS”</w:t>
+      </w:r>
+      <w:r>
+        <w:rPr>
+          <w:rFonts w:cstheme="minorHAnsi"/>
+          <w:highlight w:val="yellow"/>
+        </w:rPr>
+        <w:t xml:space="preserve">, </w:t>
+      </w:r>
+      <w:r>
+        <w:rPr>
+          <w:rFonts w:cstheme="minorHAnsi"/>
+          <w:highlight w:val="yellow"/>
+        </w:rPr>
+        <w:t xml:space="preserve">followed by two paragraphs of text. One paragraph will summarize your findings about plant heights, the other about </w:t>
+      </w:r>
+      <w:proofErr w:type="spellStart"/>
+      <w:r>
+        <w:rPr>
+          <w:rFonts w:cstheme="minorHAnsi"/>
+          <w:highlight w:val="yellow"/>
+        </w:rPr>
+        <w:t>rame</w:t>
+      </w:r>
+      <w:proofErr w:type="spellEnd"/>
+      <w:r>
+        <w:rPr>
+          <w:rFonts w:cstheme="minorHAnsi"/>
+          <w:highlight w:val="yellow"/>
+        </w:rPr>
+        <w:t xml:space="preserve"> lengths. Use in-text citations to cite your own figures, for example: “</w:t>
+      </w:r>
+      <w:r>
+        <w:rPr>
+          <w:rFonts w:cstheme="minorHAnsi"/>
+          <w:highlight w:val="yellow"/>
+        </w:rPr>
+        <w:t>Birds that survived the 1977 drought generally had longer beaks than those that died (Fig. 1).</w:t>
+      </w:r>
+      <w:r>
+        <w:rPr>
+          <w:rFonts w:cstheme="minorHAnsi"/>
+          <w:highlight w:val="yellow"/>
+        </w:rPr>
+        <w:t>”</w:t>
+      </w:r>
+    </w:p>
+    <w:p/>
+    <w:p>
+      <w:r>
+        <w:t>RESULTS</w:t>
+      </w:r>
+      <w:bookmarkStart w:id="0" w:name="_GoBack"/>
+      <w:bookmarkEnd w:id="0"/>
+    </w:p>
+    <w:p>
+      <w:r>
+        <w:t>[replace with paragraph about plant heights]</w:t>
+      </w:r>
+    </w:p>
+    <w:p>
+      <w:pPr>
+        <w:rPr>
+          <w:rFonts w:cstheme="minorHAnsi"/>
+        </w:rPr>
+      </w:pPr>
+      <w:r>
+        <w:rPr>
+          <w:rFonts w:cstheme="minorHAnsi"/>
+        </w:rPr>
         <w:t>[</w:t>
       </w:r>
       <w:r>
-        <w:t>replace with</w:t>
-      </w:r>
-      <w:r>
-        <w:t xml:space="preserve"> </w:t>
+        <w:t xml:space="preserve">replace with </w:t>
+      </w:r>
+      <w:r>
+        <w:rPr>
+          <w:rFonts w:cstheme="minorHAnsi"/>
+        </w:rPr>
+        <w:t>par</w:t>
+      </w:r>
+      <w:r>
+        <w:rPr>
+          <w:rFonts w:cstheme="minorHAnsi"/>
+        </w:rPr>
+        <w:t>a</w:t>
+      </w:r>
+      <w:r>
+        <w:rPr>
+          <w:rFonts w:cstheme="minorHAnsi"/>
+        </w:rPr>
+        <w:t xml:space="preserve">graph about </w:t>
+      </w:r>
+      <w:proofErr w:type="spellStart"/>
+      <w:r>
+        <w:rPr>
+          <w:rFonts w:cstheme="minorHAnsi"/>
+        </w:rPr>
+        <w:t>rame</w:t>
+      </w:r>
+      <w:proofErr w:type="spellEnd"/>
+      <w:r>
+        <w:rPr>
+          <w:rFonts w:cstheme="minorHAnsi"/>
+        </w:rPr>
+        <w:t xml:space="preserve"> lengths]</w:t>
+      </w:r>
+    </w:p>
+    <w:p/>
+    <w:p>
+      <w:r>
+        <w:rPr>
+          <w:rFonts w:cstheme="minorHAnsi"/>
+          <w:highlight w:val="yellow"/>
+        </w:rPr>
+        <w:t xml:space="preserve">INSTRUCTIONS </w:t>
+      </w:r>
+      <w:r>
+        <w:rPr>
+          <w:rFonts w:cstheme="minorHAnsi"/>
+          <w:highlight w:val="yellow"/>
+        </w:rPr>
+        <w:t xml:space="preserve">Next </w:t>
+      </w:r>
+      <w:r>
+        <w:rPr>
+          <w:rFonts w:cstheme="minorHAnsi"/>
+          <w:highlight w:val="yellow"/>
+        </w:rPr>
+        <w:t>paste in</w:t>
+      </w:r>
+      <w:r>
+        <w:rPr>
+          <w:rFonts w:cstheme="minorHAnsi"/>
+          <w:highlight w:val="yellow"/>
+        </w:rPr>
+        <w:t xml:space="preserve"> all four figures, labeled Figure 1, Figure 2, Figure 3, Figure 4</w:t>
+      </w:r>
+      <w:r>
+        <w:rPr>
+          <w:rFonts w:cstheme="minorHAnsi"/>
+          <w:highlight w:val="yellow"/>
+        </w:rPr>
+        <w:t>.</w:t>
+      </w:r>
+      <w:r>
+        <w:rPr>
+          <w:rFonts w:cstheme="minorHAnsi"/>
+          <w:highlight w:val="yellow"/>
+        </w:rPr>
+        <w:t xml:space="preserve"> Resize figures so they are not page-width (see example below) by clicking and dragging the corner of the image.</w:t>
+      </w:r>
+    </w:p>
+    <w:p/>
+    <w:p>
+      <w:r>
+        <w:t>[</w:t>
+      </w:r>
+      <w:r>
+        <w:t xml:space="preserve">replace with </w:t>
       </w:r>
       <w:r>
         <w:t>figure 1 – plant height histogram]  [</w:t>
@@ -45,28 +369,97 @@
         <w:t>figure 2 – plant height bar chart]</w:t>
       </w:r>
     </w:p>
+    <w:p>
+      <w:r>
+        <w:t>[</w:t>
+      </w:r>
+      <w:r>
+        <w:t xml:space="preserve">replace with </w:t>
+      </w:r>
+      <w:r>
+        <w:t xml:space="preserve">figure 3 – </w:t>
+      </w:r>
+      <w:proofErr w:type="spellStart"/>
+      <w:r>
+        <w:t>rame</w:t>
+      </w:r>
+      <w:proofErr w:type="spellEnd"/>
+      <w:r>
+        <w:t xml:space="preserve"> length histogram]  [</w:t>
+      </w:r>
+      <w:r>
+        <w:t xml:space="preserve">replace with </w:t>
+      </w:r>
+      <w:r>
+        <w:t xml:space="preserve">figure 4 – </w:t>
+      </w:r>
+      <w:proofErr w:type="spellStart"/>
+      <w:r>
+        <w:t>rame</w:t>
+      </w:r>
+      <w:proofErr w:type="spellEnd"/>
+      <w:r>
+        <w:t xml:space="preserve"> length bar chart]</w:t>
+      </w:r>
+    </w:p>
     <w:p/>
     <w:p>
       <w:r>
-        <w:t>[</w:t>
+        <w:rPr>
+          <w:rFonts w:cstheme="minorHAnsi"/>
+          <w:highlight w:val="yellow"/>
+        </w:rPr>
+        <w:t xml:space="preserve">INSTRUCTIONS </w:t>
+      </w:r>
+      <w:r>
+        <w:rPr>
+          <w:rFonts w:cstheme="minorHAnsi"/>
+          <w:highlight w:val="yellow"/>
+        </w:rPr>
+        <w:t xml:space="preserve">Next place all four figure </w:t>
+      </w:r>
+      <w:r>
+        <w:rPr>
+          <w:rFonts w:cstheme="minorHAnsi"/>
+          <w:i/>
+          <w:highlight w:val="yellow"/>
+        </w:rPr>
+        <w:t>legends</w:t>
+      </w:r>
+      <w:r>
+        <w:rPr>
+          <w:rFonts w:cstheme="minorHAnsi"/>
+          <w:highlight w:val="yellow"/>
+        </w:rPr>
+        <w:t>, labeled Figure 1, Figure 2, Figure 3, Figure 4.</w:t>
+      </w:r>
+    </w:p>
+    <w:p/>
+    <w:p>
+      <w:r>
+        <w:t>Figure 1. [</w:t>
       </w:r>
       <w:r>
         <w:t xml:space="preserve">replace with </w:t>
       </w:r>
       <w:r>
-        <w:t>figure 3 – rame length histogram]  [</w:t>
+        <w:t>figure legend]</w:t>
+      </w:r>
+    </w:p>
+    <w:p>
+      <w:r>
+        <w:t>Figure 2. [</w:t>
       </w:r>
       <w:r>
         <w:t xml:space="preserve">replace with </w:t>
       </w:r>
       <w:r>
-        <w:t>figure 4 – rame length bar chart]</w:t>
-      </w:r>
-    </w:p>
-    <w:p/>
-    <w:p>
-      <w:r>
-        <w:t>Figure 1. [</w:t>
+        <w:t>figure legend]</w:t>
+      </w:r>
+    </w:p>
+    <w:p>
+      <w:r>
+        <w:t>Figure 3. [</w:t>
       </w:r>
       <w:r>
         <w:t xml:space="preserve">replace with </w:t>
@@ -77,74 +470,13 @@
     </w:p>
     <w:p>
       <w:r>
-        <w:t>Figure 2. [</w:t>
+        <w:t>Figure 4. [</w:t>
       </w:r>
       <w:r>
         <w:t xml:space="preserve">replace with </w:t>
       </w:r>
       <w:r>
         <w:t>figure legend]</w:t>
-      </w:r>
-    </w:p>
-    <w:p>
-      <w:r>
-        <w:t>Figure 3. [</w:t>
-      </w:r>
-      <w:r>
-        <w:t xml:space="preserve">replace with </w:t>
-      </w:r>
-      <w:r>
-        <w:t>figure legend]</w:t>
-      </w:r>
-    </w:p>
-    <w:p>
-      <w:r>
-        <w:t>Figure 4. [</w:t>
-      </w:r>
-      <w:r>
-        <w:t xml:space="preserve">replace with </w:t>
-      </w:r>
-      <w:r>
-        <w:t>figure legend]</w:t>
-      </w:r>
-    </w:p>
-    <w:p/>
-    <w:p>
-      <w:r>
-        <w:t>RESULTS</w:t>
-      </w:r>
-    </w:p>
-    <w:p>
-      <w:r>
-        <w:t>[</w:t>
-      </w:r>
-      <w:r>
-        <w:t xml:space="preserve">replace with </w:t>
-      </w:r>
-      <w:r>
-        <w:t>paragraph about plant heights]</w:t>
-      </w:r>
-    </w:p>
-    <w:p>
-      <w:pPr>
-        <w:rPr>
-          <w:rFonts w:cstheme="minorHAnsi"/>
-        </w:rPr>
-      </w:pPr>
-      <w:r>
-        <w:rPr>
-          <w:rFonts w:cstheme="minorHAnsi"/>
-        </w:rPr>
-        <w:t>[</w:t>
-      </w:r>
-      <w:r>
-        <w:t xml:space="preserve">replace with </w:t>
-      </w:r>
-      <w:r>
-        <w:rPr>
-          <w:rFonts w:cstheme="minorHAnsi"/>
-        </w:rPr>
-        <w:t>pargraph about rame lengths]</w:t>
       </w:r>
     </w:p>
     <w:p>
@@ -168,6 +500,12 @@
           <w:rFonts w:cstheme="minorHAnsi"/>
         </w:rPr>
       </w:pPr>
+      <w:r>
+        <w:rPr>
+          <w:rFonts w:cstheme="minorHAnsi"/>
+        </w:rPr>
+        <w:t>---</w:t>
+      </w:r>
     </w:p>
     <w:p>
       <w:pPr>
@@ -179,11 +517,133 @@
           <w:rFonts w:cstheme="minorHAnsi"/>
         </w:rPr>
       </w:pPr>
-      <w:r>
-        <w:rPr>
-          <w:rFonts w:cstheme="minorHAnsi"/>
-        </w:rPr>
-        <w:t>---</w:t>
+    </w:p>
+    <w:p>
+      <w:pPr>
+        <w:rPr>
+          <w:rFonts w:cstheme="minorHAnsi"/>
+          <w:b/>
+          <w:highlight w:val="yellow"/>
+        </w:rPr>
+      </w:pPr>
+      <w:r>
+        <w:rPr>
+          <w:rFonts w:cstheme="minorHAnsi"/>
+          <w:highlight w:val="yellow"/>
+        </w:rPr>
+        <w:t>IN</w:t>
+      </w:r>
+      <w:r>
+        <w:rPr>
+          <w:rFonts w:cstheme="minorHAnsi"/>
+          <w:highlight w:val="yellow"/>
+        </w:rPr>
+        <w:t>S</w:t>
+      </w:r>
+      <w:r>
+        <w:rPr>
+          <w:rFonts w:cstheme="minorHAnsi"/>
+          <w:highlight w:val="yellow"/>
+        </w:rPr>
+        <w:t xml:space="preserve">TRUCTIONS – REPLACE EVERYTHING IN SQUARE BRACKETS </w:t>
+      </w:r>
+      <w:r>
+        <w:rPr>
+          <w:rFonts w:cstheme="minorHAnsi"/>
+          <w:highlight w:val="yellow"/>
+        </w:rPr>
+        <w:t xml:space="preserve">BELOW </w:t>
+      </w:r>
+      <w:r>
+        <w:rPr>
+          <w:rFonts w:cstheme="minorHAnsi"/>
+          <w:highlight w:val="yellow"/>
+        </w:rPr>
+        <w:t xml:space="preserve">WITH YOUR </w:t>
+      </w:r>
+      <w:r>
+        <w:rPr>
+          <w:rFonts w:cstheme="minorHAnsi"/>
+          <w:highlight w:val="yellow"/>
+        </w:rPr>
+        <w:t>OWN</w:t>
+      </w:r>
+      <w:r>
+        <w:rPr>
+          <w:rFonts w:cstheme="minorHAnsi"/>
+          <w:b/>
+          <w:highlight w:val="yellow"/>
+        </w:rPr>
+        <w:t xml:space="preserve"> BLU</w:t>
+      </w:r>
+      <w:r>
+        <w:rPr>
+          <w:rFonts w:cstheme="minorHAnsi"/>
+          <w:b/>
+          <w:highlight w:val="yellow"/>
+        </w:rPr>
+        <w:t>E</w:t>
+      </w:r>
+      <w:r>
+        <w:rPr>
+          <w:rFonts w:cstheme="minorHAnsi"/>
+          <w:b/>
+          <w:highlight w:val="yellow"/>
+        </w:rPr>
+        <w:t xml:space="preserve">STEM </w:t>
+      </w:r>
+      <w:r>
+        <w:rPr>
+          <w:rFonts w:cstheme="minorHAnsi"/>
+          <w:b/>
+          <w:highlight w:val="yellow"/>
+        </w:rPr>
+        <w:t>FIGURES AND TEXT</w:t>
+      </w:r>
+      <w:r>
+        <w:rPr>
+          <w:rFonts w:cstheme="minorHAnsi"/>
+          <w:highlight w:val="yellow"/>
+        </w:rPr>
+        <w:t xml:space="preserve"> and </w:t>
+      </w:r>
+      <w:r>
+        <w:rPr>
+          <w:rFonts w:cstheme="minorHAnsi"/>
+          <w:highlight w:val="yellow"/>
+        </w:rPr>
+        <w:t>delete</w:t>
+      </w:r>
+      <w:r>
+        <w:rPr>
+          <w:rFonts w:cstheme="minorHAnsi"/>
+          <w:highlight w:val="yellow"/>
+        </w:rPr>
+        <w:t xml:space="preserve"> all highlighted instructions</w:t>
+      </w:r>
+      <w:r>
+        <w:rPr>
+          <w:rFonts w:cstheme="minorHAnsi"/>
+          <w:highlight w:val="yellow"/>
+        </w:rPr>
+        <w:t>.</w:t>
+      </w:r>
+    </w:p>
+    <w:p>
+      <w:pPr>
+        <w:rPr>
+          <w:rFonts w:cstheme="minorHAnsi"/>
+          <w:b/>
+          <w:highlight w:val="yellow"/>
+        </w:rPr>
+      </w:pPr>
+      <w:r>
+        <w:rPr>
+          <w:rFonts w:cstheme="minorHAnsi"/>
+          <w:b/>
+          <w:highlight w:val="yellow"/>
+        </w:rPr>
+        <w:t xml:space="preserve">Then submit to the assignment box on D2L. </w:t>
       </w:r>
     </w:p>
     <w:p>
@@ -194,22 +654,17 @@
         <w:spacing w:after="0" w:line="240" w:lineRule="auto"/>
         <w:rPr>
           <w:rFonts w:cstheme="minorHAnsi"/>
-        </w:rPr>
-      </w:pPr>
-    </w:p>
-    <w:p>
-      <w:pPr>
-        <w:rPr>
-          <w:rFonts w:cstheme="minorHAnsi"/>
-          <w:highlight w:val="yellow"/>
-        </w:rPr>
-      </w:pPr>
-      <w:r>
-        <w:rPr>
-          <w:rFonts w:cstheme="minorHAnsi"/>
-          <w:highlight w:val="yellow"/>
-        </w:rPr>
-        <w:t>[INTRUCTIONS – REPLACE EVERYTHING IN SQUARE BRACKETS WITH YOUR OWN FIGURES AND TEXT]</w:t>
+          <w:i/>
+          <w:highlight w:val="yellow"/>
+        </w:rPr>
+      </w:pPr>
+      <w:r>
+        <w:rPr>
+          <w:rFonts w:cstheme="minorHAnsi"/>
+          <w:i/>
+          <w:highlight w:val="yellow"/>
+        </w:rPr>
+        <w:t xml:space="preserve">See below for an example of what your assignment should look like, only you will copy and paste in the figures and the results paragraphs for the bluestem data, not the finch data. </w:t>
       </w:r>
     </w:p>
     <w:p>
@@ -220,43 +675,9 @@
         <w:spacing w:after="0" w:line="240" w:lineRule="auto"/>
         <w:rPr>
           <w:rFonts w:cstheme="minorHAnsi"/>
-        </w:rPr>
-      </w:pPr>
-      <w:r>
-        <w:rPr>
-          <w:rFonts w:cstheme="minorHAnsi"/>
-          <w:highlight w:val="yellow"/>
-        </w:rPr>
-        <w:t xml:space="preserve">[SEE BELOW FOR EXAMPLE -- </w:t>
-      </w:r>
-      <w:r>
-        <w:rPr>
-          <w:rFonts w:cstheme="minorHAnsi"/>
-          <w:highlight w:val="yellow"/>
-        </w:rPr>
-        <w:t>DELETE THIS</w:t>
-      </w:r>
-      <w:r>
-        <w:rPr>
-          <w:rFonts w:cstheme="minorHAnsi"/>
-          <w:highlight w:val="yellow"/>
-        </w:rPr>
-        <w:t xml:space="preserve"> EXAMPLE </w:t>
-      </w:r>
-      <w:r>
-        <w:rPr>
-          <w:rFonts w:cstheme="minorHAnsi"/>
-          <w:highlight w:val="yellow"/>
-        </w:rPr>
-        <w:t xml:space="preserve">BELOW </w:t>
-      </w:r>
-      <w:r>
-        <w:rPr>
-          <w:rFonts w:cstheme="minorHAnsi"/>
-          <w:highlight w:val="yellow"/>
-        </w:rPr>
-        <w:t>BEFORE YOU TURN IN YOUR ASSIGNMENT]</w:t>
-      </w:r>
+          <w:highlight w:val="yellow"/>
+        </w:rPr>
+      </w:pPr>
     </w:p>
     <w:p>
       <w:pPr>
@@ -266,17 +687,7 @@
         <w:spacing w:after="0" w:line="240" w:lineRule="auto"/>
         <w:rPr>
           <w:rFonts w:cstheme="minorHAnsi"/>
-        </w:rPr>
-      </w:pPr>
-    </w:p>
-    <w:p>
-      <w:pPr>
-        <w:autoSpaceDE w:val="0"/>
-        <w:autoSpaceDN w:val="0"/>
-        <w:adjustRightInd w:val="0"/>
-        <w:spacing w:after="0" w:line="240" w:lineRule="auto"/>
-        <w:rPr>
-          <w:rFonts w:cstheme="minorHAnsi"/>
+          <w:highlight w:val="yellow"/>
         </w:rPr>
       </w:pPr>
       <w:r>
@@ -285,8 +696,7 @@
           <w:noProof/>
           <w:highlight w:val="yellow"/>
         </w:rPr>
-        <w:lastRenderedPageBreak/>
-        <w:pict>
+        <w:pict w14:anchorId="4E15C278">
           <v:shapetype id="_x0000_t75" coordsize="21600,21600" o:spt="75" o:preferrelative="t" path="m@4@5l@4@11@9@11@9@5xe" filled="f" stroked="f">
             <v:stroke joinstyle="miter"/>
             <v:formulas>
@@ -306,7 +716,7 @@
             <v:path o:extrusionok="f" gradientshapeok="t" o:connecttype="rect"/>
             <o:lock v:ext="edit" aspectratio="t"/>
           </v:shapetype>
-          <v:shape id="_x0000_i1027" type="#_x0000_t75" style="width:252pt;height:252pt">
+          <v:shape id="_x0000_i1025" type="#_x0000_t75" alt="Beak Length Histogram" style="width:252pt;height:252pt;mso-width-percent:0;mso-height-percent:0;mso-width-percent:0;mso-height-percent:0">
             <v:imagedata r:id="rId4" o:title="Beak Length Histogram"/>
           </v:shape>
         </w:pict>
@@ -315,6 +725,7 @@
         <w:rPr>
           <w:rFonts w:cstheme="minorHAnsi"/>
           <w:noProof/>
+          <w:highlight w:val="yellow"/>
         </w:rPr>
         <w:t xml:space="preserve"> </w:t>
       </w:r>
@@ -324,14 +735,12 @@
           <w:noProof/>
           <w:highlight w:val="yellow"/>
         </w:rPr>
-        <w:pict>
-          <v:shape id="_x0000_i1028" type="#_x0000_t75" style="width:180pt;height:252pt">
+        <w:pict w14:anchorId="2829B0E2">
+          <v:shape id="_x0000_i1026" type="#_x0000_t75" alt="Beak Length Bar Chart" style="width:180pt;height:252pt;mso-width-percent:0;mso-height-percent:0;mso-width-percent:0;mso-height-percent:0">
             <v:imagedata r:id="rId5" o:title="Beak Length Bar Chart"/>
           </v:shape>
         </w:pict>
       </w:r>
-      <w:bookmarkStart w:id="0" w:name="_GoBack"/>
-      <w:bookmarkEnd w:id="0"/>
     </w:p>
     <w:p>
       <w:pPr>
@@ -341,6 +750,7 @@
         <w:spacing w:after="0" w:line="240" w:lineRule="auto"/>
         <w:rPr>
           <w:rFonts w:cstheme="minorHAnsi"/>
+          <w:highlight w:val="yellow"/>
         </w:rPr>
       </w:pPr>
     </w:p>
@@ -352,11 +762,13 @@
         <w:spacing w:after="0" w:line="240" w:lineRule="auto"/>
         <w:rPr>
           <w:rFonts w:cstheme="minorHAnsi"/>
-        </w:rPr>
-      </w:pPr>
-      <w:r>
-        <w:rPr>
-          <w:rFonts w:cstheme="minorHAnsi"/>
+          <w:highlight w:val="yellow"/>
+        </w:rPr>
+      </w:pPr>
+      <w:r>
+        <w:rPr>
+          <w:rFonts w:cstheme="minorHAnsi"/>
+          <w:highlight w:val="yellow"/>
         </w:rPr>
         <w:t xml:space="preserve">Figure 1. </w:t>
       </w:r>
@@ -364,29 +776,71 @@
         <w:rPr>
           <w:rFonts w:cstheme="minorHAnsi"/>
           <w:b/>
+          <w:highlight w:val="yellow"/>
         </w:rPr>
         <w:t>Distribution of beak lengths among medium ground finches (</w:t>
       </w:r>
+      <w:proofErr w:type="spellStart"/>
       <w:r>
         <w:rPr>
           <w:rFonts w:cstheme="minorHAnsi"/>
           <w:b/>
           <w:i/>
-        </w:rPr>
-        <w:t>Geospiza fortis</w:t>
-      </w:r>
-      <w:r>
-        <w:rPr>
-          <w:rFonts w:cstheme="minorHAnsi"/>
-          <w:b/>
+          <w:highlight w:val="yellow"/>
+        </w:rPr>
+        <w:t>Geospiza</w:t>
+      </w:r>
+      <w:proofErr w:type="spellEnd"/>
+      <w:r>
+        <w:rPr>
+          <w:rFonts w:cstheme="minorHAnsi"/>
+          <w:b/>
+          <w:i/>
+          <w:highlight w:val="yellow"/>
+        </w:rPr>
+        <w:t xml:space="preserve"> </w:t>
+      </w:r>
+      <w:proofErr w:type="spellStart"/>
+      <w:r>
+        <w:rPr>
+          <w:rFonts w:cstheme="minorHAnsi"/>
+          <w:b/>
+          <w:i/>
+          <w:highlight w:val="yellow"/>
+        </w:rPr>
+        <w:t>fortis</w:t>
+      </w:r>
+      <w:proofErr w:type="spellEnd"/>
+      <w:r>
+        <w:rPr>
+          <w:rFonts w:cstheme="minorHAnsi"/>
+          <w:b/>
+          <w:highlight w:val="yellow"/>
         </w:rPr>
         <w:t>) that survived or died during the 1977 drought on Daphne Major, Galapagos archipelago.</w:t>
       </w:r>
       <w:r>
         <w:rPr>
           <w:rFonts w:cstheme="minorHAnsi"/>
-        </w:rPr>
-        <w:t xml:space="preserve"> Each sample consists of 50 individuals. Birds were banded and measured during 1975-1977 and resighted in 1978.</w:t>
+          <w:highlight w:val="yellow"/>
+        </w:rPr>
+        <w:t xml:space="preserve"> Each sample consists of 50 individuals. Birds were banded and measured during 1975-1977 and </w:t>
+      </w:r>
+      <w:proofErr w:type="spellStart"/>
+      <w:r>
+        <w:rPr>
+          <w:rFonts w:cstheme="minorHAnsi"/>
+          <w:highlight w:val="yellow"/>
+        </w:rPr>
+        <w:t>resighted</w:t>
+      </w:r>
+      <w:proofErr w:type="spellEnd"/>
+      <w:r>
+        <w:rPr>
+          <w:rFonts w:cstheme="minorHAnsi"/>
+          <w:highlight w:val="yellow"/>
+        </w:rPr>
+        <w:t xml:space="preserve"> in 1978.</w:t>
       </w:r>
     </w:p>
     <w:p>
@@ -397,6 +851,7 @@
         <w:spacing w:after="0" w:line="240" w:lineRule="auto"/>
         <w:rPr>
           <w:rFonts w:cstheme="minorHAnsi"/>
+          <w:highlight w:val="yellow"/>
         </w:rPr>
       </w:pPr>
     </w:p>
@@ -408,11 +863,13 @@
         <w:spacing w:after="0" w:line="240" w:lineRule="auto"/>
         <w:rPr>
           <w:rFonts w:cstheme="minorHAnsi"/>
-        </w:rPr>
-      </w:pPr>
-      <w:r>
-        <w:rPr>
-          <w:rFonts w:cstheme="minorHAnsi"/>
+          <w:highlight w:val="yellow"/>
+        </w:rPr>
+      </w:pPr>
+      <w:r>
+        <w:rPr>
+          <w:rFonts w:cstheme="minorHAnsi"/>
+          <w:highlight w:val="yellow"/>
         </w:rPr>
         <w:t xml:space="preserve">Figure 2. </w:t>
       </w:r>
@@ -420,12 +877,14 @@
         <w:rPr>
           <w:rFonts w:cstheme="minorHAnsi"/>
           <w:b/>
+          <w:highlight w:val="yellow"/>
         </w:rPr>
         <w:t>Mean beak length varied between</w:t>
       </w:r>
       <w:r>
         <w:rPr>
           <w:rFonts w:cstheme="minorHAnsi"/>
+          <w:highlight w:val="yellow"/>
         </w:rPr>
         <w:t xml:space="preserve"> </w:t>
       </w:r>
@@ -433,31 +892,76 @@
         <w:rPr>
           <w:rFonts w:cstheme="minorHAnsi"/>
           <w:b/>
+          <w:highlight w:val="yellow"/>
         </w:rPr>
         <w:t>medium ground finches (</w:t>
       </w:r>
+      <w:proofErr w:type="spellStart"/>
       <w:r>
         <w:rPr>
           <w:rFonts w:cstheme="minorHAnsi"/>
           <w:b/>
           <w:i/>
-        </w:rPr>
-        <w:t>Geospiza fortis</w:t>
-      </w:r>
-      <w:r>
-        <w:rPr>
-          <w:rFonts w:cstheme="minorHAnsi"/>
-          <w:b/>
+          <w:highlight w:val="yellow"/>
+        </w:rPr>
+        <w:t>Geospiza</w:t>
+      </w:r>
+      <w:proofErr w:type="spellEnd"/>
+      <w:r>
+        <w:rPr>
+          <w:rFonts w:cstheme="minorHAnsi"/>
+          <w:b/>
+          <w:i/>
+          <w:highlight w:val="yellow"/>
+        </w:rPr>
+        <w:t xml:space="preserve"> </w:t>
+      </w:r>
+      <w:proofErr w:type="spellStart"/>
+      <w:r>
+        <w:rPr>
+          <w:rFonts w:cstheme="minorHAnsi"/>
+          <w:b/>
+          <w:i/>
+          <w:highlight w:val="yellow"/>
+        </w:rPr>
+        <w:t>fortis</w:t>
+      </w:r>
+      <w:proofErr w:type="spellEnd"/>
+      <w:r>
+        <w:rPr>
+          <w:rFonts w:cstheme="minorHAnsi"/>
+          <w:b/>
+          <w:highlight w:val="yellow"/>
         </w:rPr>
         <w:t>) that survived or died during the 1977 drought on Daphne Major, Galapagos archipelago</w:t>
       </w:r>
       <w:r>
         <w:rPr>
           <w:rFonts w:cstheme="minorHAnsi"/>
-        </w:rPr>
-        <w:t xml:space="preserve">. Each sample consists of 50 individuals. Birds were banded and measured during 1975-1977 and resighted in 1978. </w:t>
-      </w:r>
-      <w:r>
+          <w:highlight w:val="yellow"/>
+        </w:rPr>
+        <w:t xml:space="preserve">. Each sample consists of 50 individuals. Birds were banded and measured during 1975-1977 and </w:t>
+      </w:r>
+      <w:proofErr w:type="spellStart"/>
+      <w:r>
+        <w:rPr>
+          <w:rFonts w:cstheme="minorHAnsi"/>
+          <w:highlight w:val="yellow"/>
+        </w:rPr>
+        <w:t>resighted</w:t>
+      </w:r>
+      <w:proofErr w:type="spellEnd"/>
+      <w:r>
+        <w:rPr>
+          <w:rFonts w:cstheme="minorHAnsi"/>
+          <w:highlight w:val="yellow"/>
+        </w:rPr>
+        <w:t xml:space="preserve"> in 1978. </w:t>
+      </w:r>
+      <w:r>
+        <w:rPr>
+          <w:highlight w:val="yellow"/>
+        </w:rPr>
         <w:t>Error bars represent 95% confidence intervals.</w:t>
       </w:r>
     </w:p>
@@ -469,6 +973,7 @@
         <w:spacing w:after="0" w:line="240" w:lineRule="auto"/>
         <w:rPr>
           <w:rFonts w:cstheme="minorHAnsi"/>
+          <w:highlight w:val="yellow"/>
         </w:rPr>
       </w:pPr>
     </w:p>
@@ -480,11 +985,13 @@
         <w:spacing w:after="0" w:line="240" w:lineRule="auto"/>
         <w:rPr>
           <w:rFonts w:cstheme="minorHAnsi"/>
-        </w:rPr>
-      </w:pPr>
-      <w:r>
-        <w:rPr>
-          <w:rFonts w:cstheme="minorHAnsi"/>
+          <w:highlight w:val="yellow"/>
+        </w:rPr>
+      </w:pPr>
+      <w:r>
+        <w:rPr>
+          <w:rFonts w:cstheme="minorHAnsi"/>
+          <w:highlight w:val="yellow"/>
         </w:rPr>
         <w:t>RESULTS</w:t>
       </w:r>
@@ -497,6 +1004,7 @@
         <w:spacing w:after="0" w:line="240" w:lineRule="auto"/>
         <w:rPr>
           <w:rFonts w:cstheme="minorHAnsi"/>
+          <w:highlight w:val="yellow"/>
         </w:rPr>
       </w:pPr>
     </w:p>
@@ -513,13 +1021,31 @@
       <w:r>
         <w:rPr>
           <w:rFonts w:cstheme="minorHAnsi"/>
-        </w:rPr>
-        <w:t>Birds that survived the 1977 drought generally had longer beaks than those that died (Fig. 1). Mean beak depths were 11.1 mm in survivors and 10.5 mm in non-survivors (Fig. 2). This difference was stastistically significant according to a Welch's two-sample t-test assuming unequal variances (</w:t>
+          <w:highlight w:val="yellow"/>
+        </w:rPr>
+        <w:t xml:space="preserve">Birds that survived the 1977 drought generally had longer beaks than those that died (Fig. 1). Mean beak depths were 11.1 mm in survivors and 10.5 mm in non-survivors (Fig. 2). This difference was </w:t>
+      </w:r>
+      <w:proofErr w:type="spellStart"/>
+      <w:r>
+        <w:rPr>
+          <w:rFonts w:cstheme="minorHAnsi"/>
+          <w:highlight w:val="yellow"/>
+        </w:rPr>
+        <w:t>stastistically</w:t>
+      </w:r>
+      <w:proofErr w:type="spellEnd"/>
+      <w:r>
+        <w:rPr>
+          <w:rFonts w:cstheme="minorHAnsi"/>
+          <w:highlight w:val="yellow"/>
+        </w:rPr>
+        <w:t xml:space="preserve"> significant according to a Welch's two-sample t-test assuming unequal variances (</w:t>
       </w:r>
       <m:oMath>
         <m:r>
           <w:rPr>
             <w:rFonts w:ascii="Cambria Math" w:hAnsi="Cambria Math" w:cstheme="minorHAnsi"/>
+            <w:highlight w:val="yellow"/>
           </w:rPr>
           <m:t>t=3.6335</m:t>
         </m:r>
@@ -527,6 +1053,7 @@
       <w:r>
         <w:rPr>
           <w:rFonts w:cstheme="minorHAnsi"/>
+          <w:highlight w:val="yellow"/>
         </w:rPr>
         <w:t xml:space="preserve">, </w:t>
       </w:r>
@@ -534,6 +1061,7 @@
         <m:r>
           <w:rPr>
             <w:rFonts w:ascii="Cambria Math" w:hAnsi="Cambria Math" w:cstheme="minorHAnsi"/>
+            <w:highlight w:val="yellow"/>
           </w:rPr>
           <m:t>df=94.807</m:t>
         </m:r>
@@ -541,6 +1069,7 @@
       <w:r>
         <w:rPr>
           <w:rFonts w:cstheme="minorHAnsi"/>
+          <w:highlight w:val="yellow"/>
         </w:rPr>
         <w:t xml:space="preserve">, </w:t>
       </w:r>
@@ -548,6 +1077,7 @@
         <m:r>
           <w:rPr>
             <w:rFonts w:ascii="Cambria Math" w:hAnsi="Cambria Math" w:cstheme="minorHAnsi"/>
+            <w:highlight w:val="yellow"/>
           </w:rPr>
           <m:t>p=0.0004539</m:t>
         </m:r>
@@ -555,6 +1085,7 @@
       <w:r>
         <w:rPr>
           <w:rFonts w:cstheme="minorHAnsi"/>
+          <w:highlight w:val="yellow"/>
         </w:rPr>
         <w:t>).</w:t>
       </w:r>

</xml_diff>